<commit_message>
Github link is updated in doc file
</commit_message>
<xml_diff>
--- a/Docs/Advance_Image_Generator-HLD.docx
+++ b/Docs/Advance_Image_Generator-HLD.docx
@@ -8449,8 +8449,8 @@
         <w:rPr>
           <w:rFonts w:cstheme="minorHAnsi"/>
           <w:bCs/>
-          <w:sz w:val="24"/>
-          <w:szCs w:val="24"/>
+          <w:sz w:val="28"/>
+          <w:szCs w:val="28"/>
         </w:rPr>
       </w:pPr>
       <w:r>
@@ -8466,14 +8466,31 @@
         <w:r>
           <w:rPr>
             <w:rStyle w:val="Hyperlink"/>
-            <w:rFonts w:cstheme="minorHAnsi"/>
-            <w:bCs/>
             <w:sz w:val="24"/>
             <w:szCs w:val="24"/>
           </w:rPr>
-          <w:t>https://github.com/Sparab16/Advance-Image-Downloader/tree/1cb959642316ea285eabca7740bd2b829e4069dc</w:t>
+          <w:t>https://github.com/Sparab16/Advance-Image-Downloader</w:t>
         </w:r>
       </w:hyperlink>
+    </w:p>
+    <w:p>
+      <w:pPr>
+        <w:widowControl w:val="0"/>
+        <w:tabs>
+          <w:tab w:val="left" w:pos="946"/>
+          <w:tab w:val="left" w:pos="947"/>
+        </w:tabs>
+        <w:autoSpaceDE w:val="0"/>
+        <w:autoSpaceDN w:val="0"/>
+        <w:spacing w:before="54" w:after="0" w:line="240" w:lineRule="auto"/>
+        <w:ind w:left="720"/>
+        <w:rPr>
+          <w:rFonts w:cstheme="minorHAnsi"/>
+          <w:bCs/>
+          <w:sz w:val="24"/>
+          <w:szCs w:val="24"/>
+        </w:rPr>
+      </w:pPr>
     </w:p>
     <w:p>
       <w:pPr>

</xml_diff>